<commit_message>
tipos Referencia vs tipos valor iniciado
</commit_message>
<xml_diff>
--- a/Aula_08_Classe/Aula_08_Classes_09_Properties.docx
+++ b/Aula_08_Classe/Aula_08_Classes_09_Properties.docx
@@ -30,7 +30,10 @@
         <w:tab/>
       </w:r>
       <w:r>
-        <w:t>11</w:t>
+        <w:t>1</w:t>
+      </w:r>
+      <w:r>
+        <w:t>6</w:t>
       </w:r>
       <w:r>
         <w:t>/11/2020</w:t>
@@ -4624,13 +4627,16 @@
         <w:pStyle w:val="Ttulo2"/>
       </w:pPr>
       <w:r>
-        <w:t xml:space="preserve">Propriedades </w:t>
-      </w:r>
-      <w:proofErr w:type="spellStart"/>
-      <w:r>
-        <w:t>autoimplementadas</w:t>
-      </w:r>
-      <w:proofErr w:type="spellEnd"/>
+        <w:t>Propriedades auto</w:t>
+      </w:r>
+      <w:r>
+        <w:t xml:space="preserve"> </w:t>
+      </w:r>
+      <w:bookmarkStart w:id="0" w:name="_GoBack"/>
+      <w:bookmarkEnd w:id="0"/>
+      <w:r>
+        <w:t>implementadas</w:t>
+      </w:r>
     </w:p>
     <w:p>
       <w:r>
@@ -4852,13 +4858,14 @@
         </w:numPr>
       </w:pPr>
       <w:r>
-        <w:t xml:space="preserve">Propriedades </w:t>
-      </w:r>
-      <w:proofErr w:type="spellStart"/>
-      <w:r>
-        <w:t>autoimplementadas</w:t>
-      </w:r>
-      <w:proofErr w:type="spellEnd"/>
+        <w:t>Propriedades auto</w:t>
+      </w:r>
+      <w:r>
+        <w:t xml:space="preserve"> </w:t>
+      </w:r>
+      <w:r>
+        <w:t>implementadas</w:t>
+      </w:r>
     </w:p>
     <w:p>
       <w:pPr>
@@ -5376,10 +5383,7 @@
       </w:r>
     </w:p>
     <w:p/>
-    <w:p>
-      <w:bookmarkStart w:id="0" w:name="_GoBack"/>
-      <w:bookmarkEnd w:id="0"/>
-    </w:p>
+    <w:p/>
     <w:sectPr>
       <w:pgSz w:w="11906" w:h="16838"/>
       <w:pgMar w:top="1417" w:right="1701" w:bottom="1417" w:left="1701" w:header="708" w:footer="708" w:gutter="0"/>

</xml_diff>